<commit_message>
some work on the design documents * renamed CrypToolStoreClient to CrypToolStoreUserClient
git-svn-id: https://svn.cryptool.org/CrypTool2/trunk@7569 9b0d660e-8ab2-dd11-ad6d-000c29d71a56
</commit_message>
<xml_diff>
--- a/Documentation/ArchitectureAndDesign/CrypToolStore/CrypToolStore - Whitepaper.docx
+++ b/Documentation/ArchitectureAndDesign/CrypToolStore/CrypToolStore - Whitepaper.docx
@@ -370,15 +370,23 @@
           <w:b/>
           <w:lang w:val="en-US"/>
         </w:rPr>
-        <w:t>StoreClient</w:t>
-      </w:r>
-      <w:proofErr w:type="spellEnd"/>
-      <w:r>
-        <w:rPr>
-          <w:lang w:val="en-US"/>
-        </w:rPr>
-        <w:tab/>
-      </w:r>
+        <w:t>Store</w:t>
+      </w:r>
+      <w:r>
+        <w:rPr>
+          <w:b/>
+          <w:lang w:val="en-US"/>
+        </w:rPr>
+        <w:t>User</w:t>
+      </w:r>
+      <w:r>
+        <w:rPr>
+          <w:b/>
+          <w:lang w:val="en-US"/>
+        </w:rPr>
+        <w:t>Client</w:t>
+      </w:r>
+      <w:proofErr w:type="spellEnd"/>
       <w:r>
         <w:rPr>
           <w:lang w:val="en-US"/>
@@ -455,9 +463,9 @@
         </w:rPr>
         <w:drawing>
           <wp:inline distT="0" distB="0" distL="0" distR="0">
-            <wp:extent cx="5753100" cy="3571875"/>
-            <wp:effectExtent l="0" t="0" r="0" b="9525"/>
-            <wp:docPr id="1" name="Picture 1"/>
+            <wp:extent cx="5746750" cy="3575050"/>
+            <wp:effectExtent l="0" t="0" r="6350" b="6350"/>
+            <wp:docPr id="2" name="Picture 2"/>
             <wp:cNvGraphicFramePr>
               <a:graphicFrameLocks xmlns:a="http://schemas.openxmlformats.org/drawingml/2006/main" noChangeAspect="1"/>
             </wp:cNvGraphicFramePr>
@@ -486,7 +494,7 @@
                   <pic:spPr bwMode="auto">
                     <a:xfrm>
                       <a:off x="0" y="0"/>
-                      <a:ext cx="5753100" cy="3571875"/>
+                      <a:ext cx="5746750" cy="3575050"/>
                     </a:xfrm>
                     <a:prstGeom prst="rect">
                       <a:avLst/>
@@ -536,8 +544,6 @@
         </w:rPr>
         <w:t>StoreDatabase</w:t>
       </w:r>
-      <w:bookmarkStart w:id="0" w:name="_GoBack"/>
-      <w:bookmarkEnd w:id="0"/>
       <w:proofErr w:type="spellEnd"/>
     </w:p>
     <w:p>
@@ -1066,12 +1072,14 @@
         </w:rPr>
         <w:t xml:space="preserve">. Furthermore, only references to libraries of </w:t>
       </w:r>
-      <w:r>
-        <w:rPr>
-          <w:lang w:val="en-US"/>
-        </w:rPr>
-        <w:t>CrypTool</w:t>
-      </w:r>
+      <w:proofErr w:type="spellStart"/>
+      <w:r>
+        <w:rPr>
+          <w:lang w:val="en-US"/>
+        </w:rPr>
+        <w:t>CrypTool</w:t>
+      </w:r>
+      <w:proofErr w:type="spellEnd"/>
       <w:r>
         <w:rPr>
           <w:lang w:val="en-US"/>
@@ -1343,7 +1351,25 @@
           <w:u w:val="single"/>
           <w:lang w:val="en-US"/>
         </w:rPr>
-        <w:t>CrypToolStoreClient</w:t>
+        <w:t>CrypToolStore</w:t>
+      </w:r>
+      <w:r>
+        <w:rPr>
+          <w:b/>
+          <w:u w:val="single"/>
+          <w:lang w:val="en-US"/>
+        </w:rPr>
+        <w:t>User</w:t>
+      </w:r>
+      <w:bookmarkStart w:id="0" w:name="_GoBack"/>
+      <w:bookmarkEnd w:id="0"/>
+      <w:r>
+        <w:rPr>
+          <w:b/>
+          <w:u w:val="single"/>
+          <w:lang w:val="en-US"/>
+        </w:rPr>
+        <w:t>Client</w:t>
       </w:r>
       <w:proofErr w:type="spellEnd"/>
     </w:p>
@@ -2490,7 +2516,7 @@
 </file>
 
 <file path=customXml/itemProps1.xml><?xml version="1.0" encoding="utf-8"?>
-<ds:datastoreItem xmlns:ds="http://schemas.openxmlformats.org/officeDocument/2006/customXml" ds:itemID="{A777C45B-ECB7-4F6E-AD24-147D13055A12}">
+<ds:datastoreItem xmlns:ds="http://schemas.openxmlformats.org/officeDocument/2006/customXml" ds:itemID="{D697C5DE-19FD-4A5D-9E50-49E67C50127F}">
   <ds:schemaRefs>
     <ds:schemaRef ds:uri="http://schemas.openxmlformats.org/officeDocument/2006/bibliography"/>
   </ds:schemaRefs>

</xml_diff>